<commit_message>
Updated README.md README.docx again
</commit_message>
<xml_diff>
--- a/readme.docx
+++ b/readme.docx
@@ -70,6 +70,23 @@
     <w:p/>
     <w:p>
       <w:r>
+        <w:t xml:space="preserve">WHEN YOU LOAD THE WEB APP, PLEASE LAUNCH LIVE SERVER FROM: </w:t>
+      </w:r>
+    </w:p>
+    <w:p>
+      <w:r>
+        <w:t>```/login/login.html```</w:t>
+      </w:r>
+    </w:p>
+    <w:p/>
+    <w:p>
+      <w:pPr>
+        <w:rPr>
+          <w:b/>
+          <w:bCs/>
+        </w:rPr>
+      </w:pPr>
+      <w:r>
         <w:rPr>
           <w:b/>
           <w:bCs/>
@@ -78,63 +95,494 @@
       </w:r>
     </w:p>
     <w:p>
-      <w:r>
-        <w:rPr>
-          <w:b/>
-          <w:bCs/>
-        </w:rPr>
+      <w:pPr>
+        <w:rPr>
+          <w:b/>
+          <w:bCs/>
+        </w:rPr>
+      </w:pPr>
+      <w:r>
+        <w:rPr>
+          <w:b/>
+          <w:bCs/>
+        </w:rPr>
+        <w:br w:type="page"/>
+      </w:r>
+    </w:p>
+    <w:p>
+      <w:pPr>
+        <w:rPr>
+          <w:b/>
+          <w:bCs/>
+        </w:rPr>
+      </w:pPr>
+      <w:r>
+        <w:rPr>
+          <w:b/>
+          <w:bCs/>
+        </w:rPr>
+        <w:lastRenderedPageBreak/>
         <w:t>## Login</w:t>
       </w:r>
     </w:p>
     <w:p>
       <w:r>
-        <w:rPr>
-          <w:b/>
-          <w:bCs/>
-        </w:rPr>
+        <w:t xml:space="preserve">This is the login page. Here, users can choose to either log into an existing account (or automatically create one if none exists) or continue as a guest. If they choose to go as guest, they cannot access profile specific features, such as favoriting shows. </w:t>
+      </w:r>
+    </w:p>
+    <w:p>
+      <w:r>
+        <w:drawing>
+          <wp:inline distT="0" distB="0" distL="0" distR="0" wp14:anchorId="70EA4E2E" wp14:editId="33FEE85B">
+            <wp:extent cx="5943600" cy="2474595"/>
+            <wp:effectExtent l="0" t="0" r="0" b="1905"/>
+            <wp:docPr id="1437574557" name="Picture 1" descr="A screenshot of a video game&#10;&#10;AI-generated content may be incorrect."/>
+            <wp:cNvGraphicFramePr>
+              <a:graphicFrameLocks xmlns:a="http://schemas.openxmlformats.org/drawingml/2006/main" noChangeAspect="1"/>
+            </wp:cNvGraphicFramePr>
+            <a:graphic xmlns:a="http://schemas.openxmlformats.org/drawingml/2006/main">
+              <a:graphicData uri="http://schemas.openxmlformats.org/drawingml/2006/picture">
+                <pic:pic xmlns:pic="http://schemas.openxmlformats.org/drawingml/2006/picture">
+                  <pic:nvPicPr>
+                    <pic:cNvPr id="1437574557" name="Picture 1" descr="A screenshot of a video game&#10;&#10;AI-generated content may be incorrect."/>
+                    <pic:cNvPicPr/>
+                  </pic:nvPicPr>
+                  <pic:blipFill>
+                    <a:blip r:embed="rId4"/>
+                    <a:stretch>
+                      <a:fillRect/>
+                    </a:stretch>
+                  </pic:blipFill>
+                  <pic:spPr>
+                    <a:xfrm>
+                      <a:off x="0" y="0"/>
+                      <a:ext cx="5943600" cy="2474595"/>
+                    </a:xfrm>
+                    <a:prstGeom prst="rect">
+                      <a:avLst/>
+                    </a:prstGeom>
+                  </pic:spPr>
+                </pic:pic>
+              </a:graphicData>
+            </a:graphic>
+          </wp:inline>
+        </w:drawing>
+      </w:r>
+      <w:r>
+        <w:br w:type="page"/>
+      </w:r>
+    </w:p>
+    <w:p>
+      <w:pPr>
+        <w:rPr>
+          <w:b/>
+          <w:bCs/>
+        </w:rPr>
+      </w:pPr>
+      <w:r>
+        <w:rPr>
+          <w:b/>
+          <w:bCs/>
+        </w:rPr>
+        <w:lastRenderedPageBreak/>
         <w:t>## Phone</w:t>
       </w:r>
     </w:p>
     <w:p>
       <w:r>
-        <w:rPr>
-          <w:b/>
-          <w:bCs/>
-        </w:rPr>
+        <w:t xml:space="preserve">This is the phone call screen. As shown, there is a placeholder number there from the beta build. Users can select the numbers on-screen to dial the phone number they wish to call. To the right, there is an option to pay with PayPal or with a credit/debit card, where there are text fields for entering each piece of information needed. Once the web app is finalized, the PayPal function will change when selected to enter the username they wish to be charged from. Same with the duration and cost of the call; those are placeholders until finished. </w:t>
+      </w:r>
+    </w:p>
+    <w:p>
+      <w:r>
+        <w:drawing>
+          <wp:inline distT="0" distB="0" distL="0" distR="0" wp14:anchorId="2E27C8DA" wp14:editId="44403F25">
+            <wp:extent cx="4820717" cy="3385833"/>
+            <wp:effectExtent l="0" t="0" r="0" b="5080"/>
+            <wp:docPr id="1088290127" name="Picture 1" descr="A screenshot of a phone call&#10;&#10;AI-generated content may be incorrect."/>
+            <wp:cNvGraphicFramePr>
+              <a:graphicFrameLocks xmlns:a="http://schemas.openxmlformats.org/drawingml/2006/main" noChangeAspect="1"/>
+            </wp:cNvGraphicFramePr>
+            <a:graphic xmlns:a="http://schemas.openxmlformats.org/drawingml/2006/main">
+              <a:graphicData uri="http://schemas.openxmlformats.org/drawingml/2006/picture">
+                <pic:pic xmlns:pic="http://schemas.openxmlformats.org/drawingml/2006/picture">
+                  <pic:nvPicPr>
+                    <pic:cNvPr id="1088290127" name="Picture 1" descr="A screenshot of a phone call&#10;&#10;AI-generated content may be incorrect."/>
+                    <pic:cNvPicPr/>
+                  </pic:nvPicPr>
+                  <pic:blipFill>
+                    <a:blip r:embed="rId5"/>
+                    <a:stretch>
+                      <a:fillRect/>
+                    </a:stretch>
+                  </pic:blipFill>
+                  <pic:spPr>
+                    <a:xfrm>
+                      <a:off x="0" y="0"/>
+                      <a:ext cx="4825120" cy="3388926"/>
+                    </a:xfrm>
+                    <a:prstGeom prst="rect">
+                      <a:avLst/>
+                    </a:prstGeom>
+                  </pic:spPr>
+                </pic:pic>
+              </a:graphicData>
+            </a:graphic>
+          </wp:inline>
+        </w:drawing>
+      </w:r>
+    </w:p>
+    <w:p>
+      <w:pPr>
+        <w:rPr>
+          <w:b/>
+          <w:bCs/>
+        </w:rPr>
+      </w:pPr>
+      <w:r>
+        <w:rPr>
+          <w:b/>
+          <w:bCs/>
+        </w:rPr>
+        <w:br w:type="page"/>
+      </w:r>
+      <w:r>
+        <w:rPr>
+          <w:b/>
+          <w:bCs/>
+        </w:rPr>
+        <w:lastRenderedPageBreak/>
+        <w:t>## Feedback</w:t>
+      </w:r>
+    </w:p>
+    <w:p>
+      <w:r>
+        <w:t xml:space="preserve">We want our users to be able to let us know about whether our staff was awesome to them or not; so why not give them the ability to tell us! Users can pick however many stars the crew deserves, their words on it, and the category they </w:t>
+      </w:r>
+      <w:r>
+        <w:t>think</w:t>
+      </w:r>
+      <w:r>
+        <w:t xml:space="preserve"> </w:t>
+      </w:r>
+      <w:r>
+        <w:t xml:space="preserve">it </w:t>
+      </w:r>
+      <w:r>
+        <w:t xml:space="preserve">falls under. Once they hit submit, the crew is notified of those entries made. </w:t>
+      </w:r>
+    </w:p>
+    <w:p>
+      <w:pPr>
+        <w:rPr>
+          <w:b/>
+          <w:bCs/>
+        </w:rPr>
+      </w:pPr>
+      <w:r>
+        <w:rPr>
+          <w:b/>
+          <w:bCs/>
+        </w:rPr>
+        <w:drawing>
+          <wp:inline distT="0" distB="0" distL="0" distR="0" wp14:anchorId="6C81DF31" wp14:editId="0173AE36">
+            <wp:extent cx="5943600" cy="2653030"/>
+            <wp:effectExtent l="0" t="0" r="0" b="0"/>
+            <wp:docPr id="125052263" name="Picture 1" descr="A screenshot of a computer screen&#10;&#10;AI-generated content may be incorrect."/>
+            <wp:cNvGraphicFramePr>
+              <a:graphicFrameLocks xmlns:a="http://schemas.openxmlformats.org/drawingml/2006/main" noChangeAspect="1"/>
+            </wp:cNvGraphicFramePr>
+            <a:graphic xmlns:a="http://schemas.openxmlformats.org/drawingml/2006/main">
+              <a:graphicData uri="http://schemas.openxmlformats.org/drawingml/2006/picture">
+                <pic:pic xmlns:pic="http://schemas.openxmlformats.org/drawingml/2006/picture">
+                  <pic:nvPicPr>
+                    <pic:cNvPr id="125052263" name="Picture 1" descr="A screenshot of a computer screen&#10;&#10;AI-generated content may be incorrect."/>
+                    <pic:cNvPicPr/>
+                  </pic:nvPicPr>
+                  <pic:blipFill>
+                    <a:blip r:embed="rId6"/>
+                    <a:stretch>
+                      <a:fillRect/>
+                    </a:stretch>
+                  </pic:blipFill>
+                  <pic:spPr>
+                    <a:xfrm>
+                      <a:off x="0" y="0"/>
+                      <a:ext cx="5943600" cy="2653030"/>
+                    </a:xfrm>
+                    <a:prstGeom prst="rect">
+                      <a:avLst/>
+                    </a:prstGeom>
+                  </pic:spPr>
+                </pic:pic>
+              </a:graphicData>
+            </a:graphic>
+          </wp:inline>
+        </w:drawing>
+      </w:r>
+      <w:r>
+        <w:rPr>
+          <w:b/>
+          <w:bCs/>
+        </w:rPr>
+        <w:br w:type="page"/>
+      </w:r>
+    </w:p>
+    <w:p>
+      <w:pPr>
+        <w:rPr>
+          <w:b/>
+          <w:bCs/>
+        </w:rPr>
+      </w:pPr>
+      <w:r>
+        <w:rPr>
+          <w:b/>
+          <w:bCs/>
+        </w:rPr>
+        <w:lastRenderedPageBreak/>
         <w:t>## Help</w:t>
       </w:r>
     </w:p>
     <w:p>
       <w:r>
-        <w:rPr>
-          <w:b/>
-          <w:bCs/>
-        </w:rPr>
+        <w:t xml:space="preserve">This is the help page. Users can get here by clicking an icon of a person holding their hand up. Here, users can request help from the crew members for specific choices, including a specific </w:t>
+      </w:r>
+      <w:r>
+        <w:t>task that isn’t listed. They can also choose the level of priority their request is.</w:t>
+      </w:r>
+    </w:p>
+    <w:p>
+      <w:r>
+        <w:drawing>
+          <wp:inline distT="0" distB="0" distL="0" distR="0" wp14:anchorId="36EAB255" wp14:editId="4B605D2B">
+            <wp:extent cx="5943600" cy="3348355"/>
+            <wp:effectExtent l="0" t="0" r="0" b="4445"/>
+            <wp:docPr id="1554912643" name="Picture 1" descr="A screenshot of a computer screen&#10;&#10;AI-generated content may be incorrect."/>
+            <wp:cNvGraphicFramePr>
+              <a:graphicFrameLocks xmlns:a="http://schemas.openxmlformats.org/drawingml/2006/main" noChangeAspect="1"/>
+            </wp:cNvGraphicFramePr>
+            <a:graphic xmlns:a="http://schemas.openxmlformats.org/drawingml/2006/main">
+              <a:graphicData uri="http://schemas.openxmlformats.org/drawingml/2006/picture">
+                <pic:pic xmlns:pic="http://schemas.openxmlformats.org/drawingml/2006/picture">
+                  <pic:nvPicPr>
+                    <pic:cNvPr id="1554912643" name="Picture 1" descr="A screenshot of a computer screen&#10;&#10;AI-generated content may be incorrect."/>
+                    <pic:cNvPicPr/>
+                  </pic:nvPicPr>
+                  <pic:blipFill>
+                    <a:blip r:embed="rId7"/>
+                    <a:stretch>
+                      <a:fillRect/>
+                    </a:stretch>
+                  </pic:blipFill>
+                  <pic:spPr>
+                    <a:xfrm>
+                      <a:off x="0" y="0"/>
+                      <a:ext cx="5943600" cy="3348355"/>
+                    </a:xfrm>
+                    <a:prstGeom prst="rect">
+                      <a:avLst/>
+                    </a:prstGeom>
+                  </pic:spPr>
+                </pic:pic>
+              </a:graphicData>
+            </a:graphic>
+          </wp:inline>
+        </w:drawing>
+      </w:r>
+    </w:p>
+    <w:p>
+      <w:pPr>
+        <w:rPr>
+          <w:b/>
+          <w:bCs/>
+        </w:rPr>
+      </w:pPr>
+      <w:r>
+        <w:rPr>
+          <w:b/>
+          <w:bCs/>
+        </w:rPr>
+        <w:br w:type="page"/>
+      </w:r>
+    </w:p>
+    <w:p>
+      <w:r>
+        <w:rPr>
+          <w:b/>
+          <w:bCs/>
+        </w:rPr>
+        <w:lastRenderedPageBreak/>
         <w:t>## Travel Tips</w:t>
       </w:r>
     </w:p>
     <w:p>
-      <w:r>
-        <w:rPr>
-          <w:b/>
-          <w:bCs/>
-        </w:rPr>
+      <w:pPr>
+        <w:rPr>
+          <w:b/>
+          <w:bCs/>
+        </w:rPr>
+      </w:pPr>
+      <w:r>
+        <w:rPr>
+          <w:b/>
+          <w:bCs/>
+        </w:rPr>
+        <w:br w:type="page"/>
+      </w:r>
+    </w:p>
+    <w:p>
+      <w:pPr>
+        <w:rPr>
+          <w:b/>
+          <w:bCs/>
+        </w:rPr>
+      </w:pPr>
+      <w:r>
+        <w:rPr>
+          <w:b/>
+          <w:bCs/>
+        </w:rPr>
+        <w:lastRenderedPageBreak/>
         <w:t>## Flight Info</w:t>
       </w:r>
     </w:p>
     <w:p>
       <w:r>
-        <w:rPr>
-          <w:b/>
-          <w:bCs/>
-        </w:rPr>
+        <w:t xml:space="preserve">This is the flight information page. Users can see where they are in their travel along with other information, such as departure time, ETA, speed, altitude, etc. The other tab can be clicked and brings up any safety announcements made from the crew. </w:t>
+      </w:r>
+    </w:p>
+    <w:p>
+      <w:pPr>
+        <w:rPr>
+          <w:b/>
+          <w:bCs/>
+        </w:rPr>
+      </w:pPr>
+      <w:r>
+        <w:rPr>
+          <w:b/>
+          <w:bCs/>
+        </w:rPr>
+        <w:drawing>
+          <wp:inline distT="0" distB="0" distL="0" distR="0" wp14:anchorId="7ACD2E14" wp14:editId="0FE42E8D">
+            <wp:extent cx="5691226" cy="5464427"/>
+            <wp:effectExtent l="0" t="0" r="5080" b="3175"/>
+            <wp:docPr id="662492697" name="Picture 1"/>
+            <wp:cNvGraphicFramePr>
+              <a:graphicFrameLocks xmlns:a="http://schemas.openxmlformats.org/drawingml/2006/main" noChangeAspect="1"/>
+            </wp:cNvGraphicFramePr>
+            <a:graphic xmlns:a="http://schemas.openxmlformats.org/drawingml/2006/main">
+              <a:graphicData uri="http://schemas.openxmlformats.org/drawingml/2006/picture">
+                <pic:pic xmlns:pic="http://schemas.openxmlformats.org/drawingml/2006/picture">
+                  <pic:nvPicPr>
+                    <pic:cNvPr id="662492697" name=""/>
+                    <pic:cNvPicPr/>
+                  </pic:nvPicPr>
+                  <pic:blipFill>
+                    <a:blip r:embed="rId8"/>
+                    <a:stretch>
+                      <a:fillRect/>
+                    </a:stretch>
+                  </pic:blipFill>
+                  <pic:spPr>
+                    <a:xfrm>
+                      <a:off x="0" y="0"/>
+                      <a:ext cx="5739124" cy="5510416"/>
+                    </a:xfrm>
+                    <a:prstGeom prst="rect">
+                      <a:avLst/>
+                    </a:prstGeom>
+                  </pic:spPr>
+                </pic:pic>
+              </a:graphicData>
+            </a:graphic>
+          </wp:inline>
+        </w:drawing>
+      </w:r>
+    </w:p>
+    <w:p>
+      <w:pPr>
+        <w:rPr>
+          <w:b/>
+          <w:bCs/>
+        </w:rPr>
+      </w:pPr>
+      <w:r>
+        <w:rPr>
+          <w:b/>
+          <w:bCs/>
+        </w:rPr>
+        <w:lastRenderedPageBreak/>
+        <w:drawing>
+          <wp:inline distT="0" distB="0" distL="0" distR="0" wp14:anchorId="3879F356" wp14:editId="385214CD">
+            <wp:extent cx="5815584" cy="7145217"/>
+            <wp:effectExtent l="0" t="0" r="0" b="0"/>
+            <wp:docPr id="496858289" name="Picture 1" descr="A screenshot of a computer&#10;&#10;AI-generated content may be incorrect."/>
+            <wp:cNvGraphicFramePr>
+              <a:graphicFrameLocks xmlns:a="http://schemas.openxmlformats.org/drawingml/2006/main" noChangeAspect="1"/>
+            </wp:cNvGraphicFramePr>
+            <a:graphic xmlns:a="http://schemas.openxmlformats.org/drawingml/2006/main">
+              <a:graphicData uri="http://schemas.openxmlformats.org/drawingml/2006/picture">
+                <pic:pic xmlns:pic="http://schemas.openxmlformats.org/drawingml/2006/picture">
+                  <pic:nvPicPr>
+                    <pic:cNvPr id="496858289" name="Picture 1" descr="A screenshot of a computer&#10;&#10;AI-generated content may be incorrect."/>
+                    <pic:cNvPicPr/>
+                  </pic:nvPicPr>
+                  <pic:blipFill>
+                    <a:blip r:embed="rId9"/>
+                    <a:stretch>
+                      <a:fillRect/>
+                    </a:stretch>
+                  </pic:blipFill>
+                  <pic:spPr>
+                    <a:xfrm>
+                      <a:off x="0" y="0"/>
+                      <a:ext cx="5828270" cy="7160803"/>
+                    </a:xfrm>
+                    <a:prstGeom prst="rect">
+                      <a:avLst/>
+                    </a:prstGeom>
+                  </pic:spPr>
+                </pic:pic>
+              </a:graphicData>
+            </a:graphic>
+          </wp:inline>
+        </w:drawing>
+      </w:r>
+      <w:r>
+        <w:rPr>
+          <w:b/>
+          <w:bCs/>
+        </w:rPr>
+        <w:br w:type="page"/>
+      </w:r>
+    </w:p>
+    <w:p>
+      <w:r>
+        <w:rPr>
+          <w:b/>
+          <w:bCs/>
+        </w:rPr>
+        <w:lastRenderedPageBreak/>
         <w:t>## Entertainment</w:t>
       </w:r>
     </w:p>
-    <w:p/>
-    <w:p/>
-    <w:p/>
-    <w:p/>
+    <w:p>
+      <w:pPr>
+        <w:rPr>
+          <w:b/>
+          <w:bCs/>
+        </w:rPr>
+      </w:pPr>
+      <w:r>
+        <w:rPr>
+          <w:b/>
+          <w:bCs/>
+        </w:rPr>
+        <w:br w:type="page"/>
+      </w:r>
+    </w:p>
     <w:p>
       <w:r>
         <w:rPr>
@@ -180,7 +628,7 @@
                     <pic:cNvPicPr/>
                   </pic:nvPicPr>
                   <pic:blipFill>
-                    <a:blip r:embed="rId4"/>
+                    <a:blip r:embed="rId10"/>
                     <a:stretch>
                       <a:fillRect/>
                     </a:stretch>
@@ -229,7 +677,7 @@
                     <pic:cNvPicPr/>
                   </pic:nvPicPr>
                   <pic:blipFill>
-                    <a:blip r:embed="rId5"/>
+                    <a:blip r:embed="rId11"/>
                     <a:stretch>
                       <a:fillRect/>
                     </a:stretch>

</xml_diff>